<commit_message>
This will probably be the last commit for this application
</commit_message>
<xml_diff>
--- a/Documents/Detailed Project Report.docx
+++ b/Documents/Detailed Project Report.docx
@@ -4,7 +4,6 @@
   <w:body>
     <w:p>
       <w:pPr>
-        <w:jc w:val="center"/>
         <w:rPr>
           <w:color w:val="4472C4" w:themeColor="accent1"/>
           <w:sz w:val="72"/>
@@ -21,7 +20,9 @@
           </w14:textOutline>
         </w:rPr>
       </w:pPr>
-      <w:r>
+    </w:p>
+    <w:p>
+      <w:pPr>
         <w:rPr>
           <w:color w:val="4472C4" w:themeColor="accent1"/>
           <w:sz w:val="72"/>
@@ -37,8 +38,7 @@
             <w14:round/>
           </w14:textOutline>
         </w:rPr>
-        <w:t>Detailed Project Report (DPR)</w:t>
-      </w:r>
+      </w:pPr>
     </w:p>
     <w:p>
       <w:pPr>
@@ -59,7 +59,10 @@
           </w14:textOutline>
         </w:rPr>
       </w:pPr>
-      <w:r>
+    </w:p>
+    <w:p>
+      <w:pPr>
+        <w:jc w:val="center"/>
         <w:rPr>
           <w:color w:val="4472C4" w:themeColor="accent1"/>
           <w:sz w:val="72"/>
@@ -75,12 +78,8 @@
             <w14:round/>
           </w14:textOutline>
         </w:rPr>
-        <w:t>Flight Fare Prediction</w:t>
-      </w:r>
-    </w:p>
-    <w:p>
-      <w:pPr>
-        <w:jc w:val="center"/>
+      </w:pPr>
+      <w:r>
         <w:rPr>
           <w:color w:val="4472C4" w:themeColor="accent1"/>
           <w:sz w:val="72"/>
@@ -96,7 +95,8 @@
             <w14:round/>
           </w14:textOutline>
         </w:rPr>
-      </w:pPr>
+        <w:t>Detailed Project Report (DPR)</w:t>
+      </w:r>
     </w:p>
     <w:p>
       <w:pPr>
@@ -117,6 +117,24 @@
           </w14:textOutline>
         </w:rPr>
       </w:pPr>
+      <w:r>
+        <w:rPr>
+          <w:color w:val="4472C4" w:themeColor="accent1"/>
+          <w:sz w:val="72"/>
+          <w:szCs w:val="72"/>
+          <w14:shadow w14:blurRad="38100" w14:dist="25400" w14:dir="5400000" w14:sx="100000" w14:sy="100000" w14:kx="0" w14:ky="0" w14:algn="ctr">
+            <w14:srgbClr w14:val="6E747A">
+              <w14:alpha w14:val="57000"/>
+            </w14:srgbClr>
+          </w14:shadow>
+          <w14:textOutline w14:w="0" w14:cap="flat" w14:cmpd="sng" w14:algn="ctr">
+            <w14:noFill/>
+            <w14:prstDash w14:val="solid"/>
+            <w14:round/>
+          </w14:textOutline>
+        </w:rPr>
+        <w:t>Flight Fare Prediction</w:t>
+      </w:r>
     </w:p>
     <w:p>
       <w:pPr>
@@ -153,12 +171,9 @@
             <w14:round/>
           </w14:textOutline>
         </w:rPr>
-        <w:t>Revision Number – 1.2</w:t>
-      </w:r>
-    </w:p>
-    <w:p>
-      <w:pPr>
-        <w:jc w:val="center"/>
+        <w:t xml:space="preserve">Created On </w:t>
+      </w:r>
+      <w:r>
         <w:rPr>
           <w:color w:val="000000" w:themeColor="text1"/>
           <w:sz w:val="56"/>
@@ -174,7 +189,8 @@
             <w14:round/>
           </w14:textOutline>
         </w:rPr>
-      </w:pPr>
+        <w:t>–</w:t>
+      </w:r>
       <w:r>
         <w:rPr>
           <w:color w:val="000000" w:themeColor="text1"/>
@@ -191,12 +207,9 @@
             <w14:round/>
           </w14:textOutline>
         </w:rPr>
-        <w:t>Last Date of Revision – 22/11/2022</w:t>
-      </w:r>
-    </w:p>
-    <w:p>
-      <w:pPr>
-        <w:jc w:val="center"/>
+        <w:t xml:space="preserve"> 9</w:t>
+      </w:r>
+      <w:r>
         <w:rPr>
           <w:color w:val="000000" w:themeColor="text1"/>
           <w:sz w:val="56"/>
@@ -212,7 +225,8 @@
             <w14:round/>
           </w14:textOutline>
         </w:rPr>
-      </w:pPr>
+        <w:t>/</w:t>
+      </w:r>
       <w:r>
         <w:rPr>
           <w:color w:val="000000" w:themeColor="text1"/>
@@ -229,12 +243,9 @@
             <w14:round/>
           </w14:textOutline>
         </w:rPr>
-        <w:t>Jayesh Mandavkar</w:t>
-      </w:r>
-    </w:p>
-    <w:p>
-      <w:pPr>
-        <w:jc w:val="center"/>
+        <w:t>12</w:t>
+      </w:r>
+      <w:r>
         <w:rPr>
           <w:color w:val="000000" w:themeColor="text1"/>
           <w:sz w:val="56"/>
@@ -250,7 +261,8 @@
             <w14:round/>
           </w14:textOutline>
         </w:rPr>
-      </w:pPr>
+        <w:t>/2022</w:t>
+      </w:r>
     </w:p>
     <w:p>
       <w:pPr>
@@ -271,10 +283,7 @@
           </w14:textOutline>
         </w:rPr>
       </w:pPr>
-    </w:p>
-    <w:p>
-      <w:pPr>
-        <w:jc w:val="center"/>
+      <w:r>
         <w:rPr>
           <w:color w:val="000000" w:themeColor="text1"/>
           <w:sz w:val="56"/>
@@ -290,7 +299,8 @@
             <w14:round/>
           </w14:textOutline>
         </w:rPr>
-      </w:pPr>
+        <w:t>Jayesh Mandavkar</w:t>
+      </w:r>
     </w:p>
     <w:p>
       <w:pPr>
@@ -334,411 +344,11 @@
     </w:p>
     <w:p>
       <w:pPr>
-        <w:rPr>
-          <w:rFonts w:cstheme="minorHAnsi"/>
-          <w:color w:val="000000" w:themeColor="text1"/>
-          <w:sz w:val="28"/>
-          <w:szCs w:val="28"/>
-          <w14:shadow w14:blurRad="38100" w14:dist="19050" w14:dir="2700000" w14:sx="100000" w14:sy="100000" w14:kx="0" w14:ky="0" w14:algn="tl">
-            <w14:schemeClr w14:val="dk1">
-              <w14:alpha w14:val="60000"/>
-            </w14:schemeClr>
-          </w14:shadow>
-          <w14:textOutline w14:w="0" w14:cap="flat" w14:cmpd="sng" w14:algn="ctr">
-            <w14:noFill/>
-            <w14:prstDash w14:val="solid"/>
-            <w14:round/>
-          </w14:textOutline>
-        </w:rPr>
-      </w:pPr>
-    </w:p>
-    <w:p>
-      <w:pPr>
-        <w:rPr>
-          <w:rFonts w:cstheme="minorHAnsi"/>
-          <w:color w:val="000000" w:themeColor="text1"/>
-          <w:sz w:val="28"/>
-          <w:szCs w:val="28"/>
-          <w14:shadow w14:blurRad="38100" w14:dist="19050" w14:dir="2700000" w14:sx="100000" w14:sy="100000" w14:kx="0" w14:ky="0" w14:algn="tl">
-            <w14:schemeClr w14:val="dk1">
-              <w14:alpha w14:val="60000"/>
-            </w14:schemeClr>
-          </w14:shadow>
-          <w14:textOutline w14:w="0" w14:cap="flat" w14:cmpd="sng" w14:algn="ctr">
-            <w14:noFill/>
-            <w14:prstDash w14:val="solid"/>
-            <w14:round/>
-          </w14:textOutline>
-        </w:rPr>
-      </w:pPr>
-      <w:r>
-        <w:rPr>
-          <w:rFonts w:cstheme="minorHAnsi"/>
-          <w:color w:val="000000" w:themeColor="text1"/>
-          <w:sz w:val="28"/>
-          <w:szCs w:val="28"/>
-          <w14:shadow w14:blurRad="38100" w14:dist="19050" w14:dir="2700000" w14:sx="100000" w14:sy="100000" w14:kx="0" w14:ky="0" w14:algn="tl">
-            <w14:schemeClr w14:val="dk1">
-              <w14:alpha w14:val="60000"/>
-            </w14:schemeClr>
-          </w14:shadow>
-          <w14:textOutline w14:w="0" w14:cap="flat" w14:cmpd="sng" w14:algn="ctr">
-            <w14:noFill/>
-            <w14:prstDash w14:val="solid"/>
-            <w14:round/>
-          </w14:textOutline>
-        </w:rPr>
-        <w:lastRenderedPageBreak/>
-        <w:t>Document Version Control</w:t>
-      </w:r>
-    </w:p>
-    <w:p>
-      <w:pPr>
-        <w:rPr>
-          <w:rFonts w:cstheme="minorHAnsi"/>
-          <w:color w:val="000000" w:themeColor="text1"/>
-          <w:sz w:val="28"/>
-          <w:szCs w:val="28"/>
-          <w14:shadow w14:blurRad="38100" w14:dist="19050" w14:dir="2700000" w14:sx="100000" w14:sy="100000" w14:kx="0" w14:ky="0" w14:algn="tl">
-            <w14:schemeClr w14:val="dk1">
-              <w14:alpha w14:val="60000"/>
-            </w14:schemeClr>
-          </w14:shadow>
-          <w14:textOutline w14:w="0" w14:cap="flat" w14:cmpd="sng" w14:algn="ctr">
-            <w14:noFill/>
-            <w14:prstDash w14:val="solid"/>
-            <w14:round/>
-          </w14:textOutline>
-        </w:rPr>
-      </w:pPr>
-    </w:p>
-    <w:p>
-      <w:pPr>
-        <w:rPr>
-          <w:rFonts w:cstheme="minorHAnsi"/>
-          <w:color w:val="000000" w:themeColor="text1"/>
-          <w:sz w:val="28"/>
-          <w:szCs w:val="28"/>
-          <w14:shadow w14:blurRad="38100" w14:dist="19050" w14:dir="2700000" w14:sx="100000" w14:sy="100000" w14:kx="0" w14:ky="0" w14:algn="tl">
-            <w14:schemeClr w14:val="dk1">
-              <w14:alpha w14:val="60000"/>
-            </w14:schemeClr>
-          </w14:shadow>
-          <w14:textOutline w14:w="0" w14:cap="flat" w14:cmpd="sng" w14:algn="ctr">
-            <w14:noFill/>
-            <w14:prstDash w14:val="solid"/>
-            <w14:round/>
-          </w14:textOutline>
-        </w:rPr>
-      </w:pPr>
-    </w:p>
-    <w:p>
-      <w:pPr>
-        <w:rPr>
-          <w:rFonts w:cstheme="minorHAnsi"/>
-          <w:color w:val="000000" w:themeColor="text1"/>
-          <w:sz w:val="28"/>
-          <w:szCs w:val="28"/>
-          <w14:shadow w14:blurRad="38100" w14:dist="19050" w14:dir="2700000" w14:sx="100000" w14:sy="100000" w14:kx="0" w14:ky="0" w14:algn="tl">
-            <w14:schemeClr w14:val="dk1">
-              <w14:alpha w14:val="60000"/>
-            </w14:schemeClr>
-          </w14:shadow>
-          <w14:textOutline w14:w="0" w14:cap="flat" w14:cmpd="sng" w14:algn="ctr">
-            <w14:noFill/>
-            <w14:prstDash w14:val="solid"/>
-            <w14:round/>
-          </w14:textOutline>
-        </w:rPr>
-      </w:pPr>
-    </w:p>
-    <w:p>
-      <w:pPr>
-        <w:rPr>
-          <w:rFonts w:cstheme="minorHAnsi"/>
-          <w:color w:val="000000" w:themeColor="text1"/>
-          <w:sz w:val="28"/>
-          <w:szCs w:val="28"/>
-          <w14:shadow w14:blurRad="38100" w14:dist="19050" w14:dir="2700000" w14:sx="100000" w14:sy="100000" w14:kx="0" w14:ky="0" w14:algn="tl">
-            <w14:schemeClr w14:val="dk1">
-              <w14:alpha w14:val="60000"/>
-            </w14:schemeClr>
-          </w14:shadow>
-          <w14:textOutline w14:w="0" w14:cap="flat" w14:cmpd="sng" w14:algn="ctr">
-            <w14:noFill/>
-            <w14:prstDash w14:val="solid"/>
-            <w14:round/>
-          </w14:textOutline>
-        </w:rPr>
-      </w:pPr>
-    </w:p>
-    <w:p>
-      <w:pPr>
-        <w:rPr>
-          <w:rFonts w:cstheme="minorHAnsi"/>
-          <w:color w:val="000000" w:themeColor="text1"/>
-          <w:sz w:val="28"/>
-          <w:szCs w:val="28"/>
-          <w14:shadow w14:blurRad="38100" w14:dist="19050" w14:dir="2700000" w14:sx="100000" w14:sy="100000" w14:kx="0" w14:ky="0" w14:algn="tl">
-            <w14:schemeClr w14:val="dk1">
-              <w14:alpha w14:val="60000"/>
-            </w14:schemeClr>
-          </w14:shadow>
-          <w14:textOutline w14:w="0" w14:cap="flat" w14:cmpd="sng" w14:algn="ctr">
-            <w14:noFill/>
-            <w14:prstDash w14:val="solid"/>
-            <w14:round/>
-          </w14:textOutline>
-        </w:rPr>
-      </w:pPr>
-    </w:p>
-    <w:p>
-      <w:pPr>
-        <w:rPr>
-          <w:rFonts w:cstheme="minorHAnsi"/>
-          <w:color w:val="000000" w:themeColor="text1"/>
-          <w:sz w:val="28"/>
-          <w:szCs w:val="28"/>
-          <w14:shadow w14:blurRad="38100" w14:dist="19050" w14:dir="2700000" w14:sx="100000" w14:sy="100000" w14:kx="0" w14:ky="0" w14:algn="tl">
-            <w14:schemeClr w14:val="dk1">
-              <w14:alpha w14:val="60000"/>
-            </w14:schemeClr>
-          </w14:shadow>
-          <w14:textOutline w14:w="0" w14:cap="flat" w14:cmpd="sng" w14:algn="ctr">
-            <w14:noFill/>
-            <w14:prstDash w14:val="solid"/>
-            <w14:round/>
-          </w14:textOutline>
-        </w:rPr>
-      </w:pPr>
-    </w:p>
-    <w:p>
-      <w:pPr>
-        <w:rPr>
-          <w:rFonts w:cstheme="minorHAnsi"/>
-          <w:color w:val="000000" w:themeColor="text1"/>
-          <w:sz w:val="28"/>
-          <w:szCs w:val="28"/>
-          <w14:shadow w14:blurRad="38100" w14:dist="19050" w14:dir="2700000" w14:sx="100000" w14:sy="100000" w14:kx="0" w14:ky="0" w14:algn="tl">
-            <w14:schemeClr w14:val="dk1">
-              <w14:alpha w14:val="60000"/>
-            </w14:schemeClr>
-          </w14:shadow>
-          <w14:textOutline w14:w="0" w14:cap="flat" w14:cmpd="sng" w14:algn="ctr">
-            <w14:noFill/>
-            <w14:prstDash w14:val="solid"/>
-            <w14:round/>
-          </w14:textOutline>
-        </w:rPr>
-      </w:pPr>
-    </w:p>
-    <w:p>
-      <w:pPr>
-        <w:rPr>
-          <w:rFonts w:cstheme="minorHAnsi"/>
-          <w:color w:val="000000" w:themeColor="text1"/>
-          <w:sz w:val="28"/>
-          <w:szCs w:val="28"/>
-          <w14:shadow w14:blurRad="38100" w14:dist="19050" w14:dir="2700000" w14:sx="100000" w14:sy="100000" w14:kx="0" w14:ky="0" w14:algn="tl">
-            <w14:schemeClr w14:val="dk1">
-              <w14:alpha w14:val="60000"/>
-            </w14:schemeClr>
-          </w14:shadow>
-          <w14:textOutline w14:w="0" w14:cap="flat" w14:cmpd="sng" w14:algn="ctr">
-            <w14:noFill/>
-            <w14:prstDash w14:val="solid"/>
-            <w14:round/>
-          </w14:textOutline>
-        </w:rPr>
-      </w:pPr>
-    </w:p>
-    <w:p>
-      <w:pPr>
-        <w:rPr>
-          <w:rFonts w:cstheme="minorHAnsi"/>
-          <w:color w:val="000000" w:themeColor="text1"/>
-          <w:sz w:val="28"/>
-          <w:szCs w:val="28"/>
-          <w14:shadow w14:blurRad="38100" w14:dist="19050" w14:dir="2700000" w14:sx="100000" w14:sy="100000" w14:kx="0" w14:ky="0" w14:algn="tl">
-            <w14:schemeClr w14:val="dk1">
-              <w14:alpha w14:val="60000"/>
-            </w14:schemeClr>
-          </w14:shadow>
-          <w14:textOutline w14:w="0" w14:cap="flat" w14:cmpd="sng" w14:algn="ctr">
-            <w14:noFill/>
-            <w14:prstDash w14:val="solid"/>
-            <w14:round/>
-          </w14:textOutline>
-        </w:rPr>
-      </w:pPr>
-    </w:p>
-    <w:p>
-      <w:pPr>
-        <w:rPr>
-          <w:rFonts w:cstheme="minorHAnsi"/>
-          <w:color w:val="000000" w:themeColor="text1"/>
-          <w:sz w:val="28"/>
-          <w:szCs w:val="28"/>
-          <w14:shadow w14:blurRad="38100" w14:dist="19050" w14:dir="2700000" w14:sx="100000" w14:sy="100000" w14:kx="0" w14:ky="0" w14:algn="tl">
-            <w14:schemeClr w14:val="dk1">
-              <w14:alpha w14:val="60000"/>
-            </w14:schemeClr>
-          </w14:shadow>
-          <w14:textOutline w14:w="0" w14:cap="flat" w14:cmpd="sng" w14:algn="ctr">
-            <w14:noFill/>
-            <w14:prstDash w14:val="solid"/>
-            <w14:round/>
-          </w14:textOutline>
-        </w:rPr>
-      </w:pPr>
-    </w:p>
-    <w:p>
-      <w:pPr>
-        <w:rPr>
-          <w:rFonts w:cstheme="minorHAnsi"/>
-          <w:color w:val="000000" w:themeColor="text1"/>
-          <w:sz w:val="28"/>
-          <w:szCs w:val="28"/>
-          <w14:shadow w14:blurRad="38100" w14:dist="19050" w14:dir="2700000" w14:sx="100000" w14:sy="100000" w14:kx="0" w14:ky="0" w14:algn="tl">
-            <w14:schemeClr w14:val="dk1">
-              <w14:alpha w14:val="60000"/>
-            </w14:schemeClr>
-          </w14:shadow>
-          <w14:textOutline w14:w="0" w14:cap="flat" w14:cmpd="sng" w14:algn="ctr">
-            <w14:noFill/>
-            <w14:prstDash w14:val="solid"/>
-            <w14:round/>
-          </w14:textOutline>
-        </w:rPr>
-      </w:pPr>
-    </w:p>
-    <w:p>
-      <w:pPr>
-        <w:rPr>
-          <w:rFonts w:cstheme="minorHAnsi"/>
-          <w:color w:val="000000" w:themeColor="text1"/>
-          <w:sz w:val="28"/>
-          <w:szCs w:val="28"/>
-          <w14:shadow w14:blurRad="38100" w14:dist="19050" w14:dir="2700000" w14:sx="100000" w14:sy="100000" w14:kx="0" w14:ky="0" w14:algn="tl">
-            <w14:schemeClr w14:val="dk1">
-              <w14:alpha w14:val="60000"/>
-            </w14:schemeClr>
-          </w14:shadow>
-          <w14:textOutline w14:w="0" w14:cap="flat" w14:cmpd="sng" w14:algn="ctr">
-            <w14:noFill/>
-            <w14:prstDash w14:val="solid"/>
-            <w14:round/>
-          </w14:textOutline>
-        </w:rPr>
-      </w:pPr>
-    </w:p>
-    <w:p>
-      <w:pPr>
-        <w:rPr>
-          <w:rFonts w:cstheme="minorHAnsi"/>
-          <w:color w:val="000000" w:themeColor="text1"/>
-          <w:sz w:val="28"/>
-          <w:szCs w:val="28"/>
-          <w14:shadow w14:blurRad="38100" w14:dist="19050" w14:dir="2700000" w14:sx="100000" w14:sy="100000" w14:kx="0" w14:ky="0" w14:algn="tl">
-            <w14:schemeClr w14:val="dk1">
-              <w14:alpha w14:val="60000"/>
-            </w14:schemeClr>
-          </w14:shadow>
-          <w14:textOutline w14:w="0" w14:cap="flat" w14:cmpd="sng" w14:algn="ctr">
-            <w14:noFill/>
-            <w14:prstDash w14:val="solid"/>
-            <w14:round/>
-          </w14:textOutline>
-        </w:rPr>
-      </w:pPr>
-    </w:p>
-    <w:p>
-      <w:pPr>
-        <w:rPr>
-          <w:rFonts w:cstheme="minorHAnsi"/>
-          <w:color w:val="000000" w:themeColor="text1"/>
-          <w:sz w:val="28"/>
-          <w:szCs w:val="28"/>
-          <w14:shadow w14:blurRad="38100" w14:dist="19050" w14:dir="2700000" w14:sx="100000" w14:sy="100000" w14:kx="0" w14:ky="0" w14:algn="tl">
-            <w14:schemeClr w14:val="dk1">
-              <w14:alpha w14:val="60000"/>
-            </w14:schemeClr>
-          </w14:shadow>
-          <w14:textOutline w14:w="0" w14:cap="flat" w14:cmpd="sng" w14:algn="ctr">
-            <w14:noFill/>
-            <w14:prstDash w14:val="solid"/>
-            <w14:round/>
-          </w14:textOutline>
-        </w:rPr>
-      </w:pPr>
-    </w:p>
-    <w:p>
-      <w:pPr>
-        <w:rPr>
-          <w:rFonts w:cstheme="minorHAnsi"/>
-          <w:color w:val="000000" w:themeColor="text1"/>
-          <w:sz w:val="28"/>
-          <w:szCs w:val="28"/>
-          <w14:shadow w14:blurRad="38100" w14:dist="19050" w14:dir="2700000" w14:sx="100000" w14:sy="100000" w14:kx="0" w14:ky="0" w14:algn="tl">
-            <w14:schemeClr w14:val="dk1">
-              <w14:alpha w14:val="60000"/>
-            </w14:schemeClr>
-          </w14:shadow>
-          <w14:textOutline w14:w="0" w14:cap="flat" w14:cmpd="sng" w14:algn="ctr">
-            <w14:noFill/>
-            <w14:prstDash w14:val="solid"/>
-            <w14:round/>
-          </w14:textOutline>
-        </w:rPr>
-      </w:pPr>
-    </w:p>
-    <w:p>
-      <w:pPr>
-        <w:rPr>
-          <w:rFonts w:cstheme="minorHAnsi"/>
-          <w:color w:val="000000" w:themeColor="text1"/>
-          <w:sz w:val="28"/>
-          <w:szCs w:val="28"/>
-          <w14:shadow w14:blurRad="38100" w14:dist="19050" w14:dir="2700000" w14:sx="100000" w14:sy="100000" w14:kx="0" w14:ky="0" w14:algn="tl">
-            <w14:schemeClr w14:val="dk1">
-              <w14:alpha w14:val="60000"/>
-            </w14:schemeClr>
-          </w14:shadow>
-          <w14:textOutline w14:w="0" w14:cap="flat" w14:cmpd="sng" w14:algn="ctr">
-            <w14:noFill/>
-            <w14:prstDash w14:val="solid"/>
-            <w14:round/>
-          </w14:textOutline>
-        </w:rPr>
-      </w:pPr>
-    </w:p>
-    <w:p>
-      <w:pPr>
-        <w:rPr>
-          <w:rFonts w:cstheme="minorHAnsi"/>
-          <w:color w:val="000000" w:themeColor="text1"/>
-          <w:sz w:val="28"/>
-          <w:szCs w:val="28"/>
-          <w14:shadow w14:blurRad="38100" w14:dist="19050" w14:dir="2700000" w14:sx="100000" w14:sy="100000" w14:kx="0" w14:ky="0" w14:algn="tl">
-            <w14:schemeClr w14:val="dk1">
-              <w14:alpha w14:val="60000"/>
-            </w14:schemeClr>
-          </w14:shadow>
-          <w14:textOutline w14:w="0" w14:cap="flat" w14:cmpd="sng" w14:algn="ctr">
-            <w14:noFill/>
-            <w14:prstDash w14:val="solid"/>
-            <w14:round/>
-          </w14:textOutline>
-        </w:rPr>
-      </w:pPr>
-    </w:p>
-    <w:p>
-      <w:pPr>
-        <w:rPr>
-          <w:rFonts w:cstheme="minorHAnsi"/>
-          <w:color w:val="000000" w:themeColor="text1"/>
-          <w:sz w:val="28"/>
-          <w:szCs w:val="28"/>
+        <w:jc w:val="center"/>
+        <w:rPr>
+          <w:color w:val="000000" w:themeColor="text1"/>
+          <w:sz w:val="56"/>
+          <w:szCs w:val="56"/>
           <w14:shadow w14:blurRad="38100" w14:dist="19050" w14:dir="2700000" w14:sx="100000" w14:sy="100000" w14:kx="0" w14:ky="0" w14:algn="tl">
             <w14:schemeClr w14:val="dk1">
               <w14:alpha w14:val="60000"/>
@@ -3372,7 +2982,47 @@
             <w14:round/>
           </w14:textOutline>
         </w:rPr>
-        <w:t>The solution proposed to take the required inputs from the user through the web interface created by us, pass this requirement to our machine learning model, and based on these inputs we have to print that ‘’XYZ” is the predicted cost of flight.</w:t>
+        <w:t xml:space="preserve">The solution proposed to take the required inputs from the user through the web interface created by us, pass this requirement to our machine learning model, and based on these inputs we </w:t>
+      </w:r>
+      <w:proofErr w:type="gramStart"/>
+      <w:r>
+        <w:rPr>
+          <w:rFonts w:cstheme="minorHAnsi"/>
+          <w:color w:val="000000" w:themeColor="text1"/>
+          <w:sz w:val="28"/>
+          <w:szCs w:val="28"/>
+          <w14:shadow w14:blurRad="38100" w14:dist="19050" w14:dir="2700000" w14:sx="100000" w14:sy="100000" w14:kx="0" w14:ky="0" w14:algn="tl">
+            <w14:schemeClr w14:val="dk1">
+              <w14:alpha w14:val="60000"/>
+            </w14:schemeClr>
+          </w14:shadow>
+          <w14:textOutline w14:w="0" w14:cap="flat" w14:cmpd="sng" w14:algn="ctr">
+            <w14:noFill/>
+            <w14:prstDash w14:val="solid"/>
+            <w14:round/>
+          </w14:textOutline>
+        </w:rPr>
+        <w:t>have to</w:t>
+      </w:r>
+      <w:proofErr w:type="gramEnd"/>
+      <w:r>
+        <w:rPr>
+          <w:rFonts w:cstheme="minorHAnsi"/>
+          <w:color w:val="000000" w:themeColor="text1"/>
+          <w:sz w:val="28"/>
+          <w:szCs w:val="28"/>
+          <w14:shadow w14:blurRad="38100" w14:dist="19050" w14:dir="2700000" w14:sx="100000" w14:sy="100000" w14:kx="0" w14:ky="0" w14:algn="tl">
+            <w14:schemeClr w14:val="dk1">
+              <w14:alpha w14:val="60000"/>
+            </w14:schemeClr>
+          </w14:shadow>
+          <w14:textOutline w14:w="0" w14:cap="flat" w14:cmpd="sng" w14:algn="ctr">
+            <w14:noFill/>
+            <w14:prstDash w14:val="solid"/>
+            <w14:round/>
+          </w14:textOutline>
+        </w:rPr>
+        <w:t xml:space="preserve"> print that ‘’XYZ” is the predicted cost of flight.</w:t>
       </w:r>
     </w:p>
     <w:p>
@@ -4254,7 +3904,47 @@
             <w14:round/>
           </w14:textOutline>
         </w:rPr>
-        <w:t xml:space="preserve">As we have to take experience of real-world use </w:t>
+        <w:t xml:space="preserve">As we </w:t>
+      </w:r>
+      <w:proofErr w:type="gramStart"/>
+      <w:r>
+        <w:rPr>
+          <w:rFonts w:cstheme="minorHAnsi"/>
+          <w:color w:val="000000" w:themeColor="text1"/>
+          <w:sz w:val="28"/>
+          <w:szCs w:val="28"/>
+          <w14:shadow w14:blurRad="38100" w14:dist="19050" w14:dir="2700000" w14:sx="100000" w14:sy="100000" w14:kx="0" w14:ky="0" w14:algn="tl">
+            <w14:schemeClr w14:val="dk1">
+              <w14:alpha w14:val="60000"/>
+            </w14:schemeClr>
+          </w14:shadow>
+          <w14:textOutline w14:w="0" w14:cap="flat" w14:cmpd="sng" w14:algn="ctr">
+            <w14:noFill/>
+            <w14:prstDash w14:val="solid"/>
+            <w14:round/>
+          </w14:textOutline>
+        </w:rPr>
+        <w:t>have to</w:t>
+      </w:r>
+      <w:proofErr w:type="gramEnd"/>
+      <w:r>
+        <w:rPr>
+          <w:rFonts w:cstheme="minorHAnsi"/>
+          <w:color w:val="000000" w:themeColor="text1"/>
+          <w:sz w:val="28"/>
+          <w:szCs w:val="28"/>
+          <w14:shadow w14:blurRad="38100" w14:dist="19050" w14:dir="2700000" w14:sx="100000" w14:sy="100000" w14:kx="0" w14:ky="0" w14:algn="tl">
+            <w14:schemeClr w14:val="dk1">
+              <w14:alpha w14:val="60000"/>
+            </w14:schemeClr>
+          </w14:shadow>
+          <w14:textOutline w14:w="0" w14:cap="flat" w14:cmpd="sng" w14:algn="ctr">
+            <w14:noFill/>
+            <w14:prstDash w14:val="solid"/>
+            <w14:round/>
+          </w14:textOutline>
+        </w:rPr>
+        <w:t xml:space="preserve"> take experience of real-world use </w:t>
       </w:r>
       <w:r>
         <w:rPr>
@@ -5743,6 +5433,7 @@
       <w:r>
         <w:rPr>
           <w:rFonts w:cstheme="minorHAnsi"/>
+          <w:noProof/>
           <w:color w:val="000000" w:themeColor="text1"/>
           <w:sz w:val="28"/>
           <w:szCs w:val="28"/>
@@ -5943,6 +5634,7 @@
       <w:r>
         <w:rPr>
           <w:rFonts w:cstheme="minorHAnsi"/>
+          <w:noProof/>
           <w:color w:val="000000" w:themeColor="text1"/>
           <w:sz w:val="28"/>
           <w:szCs w:val="28"/>
@@ -5958,10 +5650,10 @@
           </w14:textOutline>
         </w:rPr>
         <w:drawing>
-          <wp:inline distT="0" distB="0" distL="0" distR="0" wp14:anchorId="7F978F01" wp14:editId="55089183">
-            <wp:extent cx="6532921" cy="6007100"/>
-            <wp:effectExtent l="0" t="0" r="1270" b="0"/>
-            <wp:docPr id="2" name="Picture 2"/>
+          <wp:inline distT="0" distB="0" distL="0" distR="0" wp14:anchorId="1B87691C" wp14:editId="34D814D7">
+            <wp:extent cx="5319221" cy="4762913"/>
+            <wp:effectExtent l="0" t="0" r="0" b="0"/>
+            <wp:docPr id="3" name="Picture 3"/>
             <wp:cNvGraphicFramePr>
               <a:graphicFrameLocks xmlns:a="http://schemas.openxmlformats.org/drawingml/2006/main" noChangeAspect="1"/>
             </wp:cNvGraphicFramePr>
@@ -5981,7 +5673,7 @@
                   <pic:spPr>
                     <a:xfrm>
                       <a:off x="0" y="0"/>
-                      <a:ext cx="6566970" cy="6038409"/>
+                      <a:ext cx="5319221" cy="4762913"/>
                     </a:xfrm>
                     <a:prstGeom prst="rect">
                       <a:avLst/>
@@ -5997,48 +5689,6 @@
     <w:p>
       <w:pPr>
         <w:pStyle w:val="ListParagraph"/>
-        <w:ind w:left="1140"/>
-        <w:rPr>
-          <w:rFonts w:cstheme="minorHAnsi"/>
-          <w:color w:val="000000" w:themeColor="text1"/>
-          <w:sz w:val="28"/>
-          <w:szCs w:val="28"/>
-          <w14:shadow w14:blurRad="38100" w14:dist="19050" w14:dir="2700000" w14:sx="100000" w14:sy="100000" w14:kx="0" w14:ky="0" w14:algn="tl">
-            <w14:schemeClr w14:val="dk1">
-              <w14:alpha w14:val="60000"/>
-            </w14:schemeClr>
-          </w14:shadow>
-          <w14:textOutline w14:w="0" w14:cap="flat" w14:cmpd="sng" w14:algn="ctr">
-            <w14:noFill/>
-            <w14:prstDash w14:val="solid"/>
-            <w14:round/>
-          </w14:textOutline>
-        </w:rPr>
-      </w:pPr>
-    </w:p>
-    <w:p>
-      <w:pPr>
-        <w:rPr>
-          <w:rFonts w:cstheme="minorHAnsi"/>
-          <w:color w:val="000000" w:themeColor="text1"/>
-          <w:sz w:val="28"/>
-          <w:szCs w:val="28"/>
-          <w14:shadow w14:blurRad="38100" w14:dist="19050" w14:dir="2700000" w14:sx="100000" w14:sy="100000" w14:kx="0" w14:ky="0" w14:algn="tl">
-            <w14:schemeClr w14:val="dk1">
-              <w14:alpha w14:val="60000"/>
-            </w14:schemeClr>
-          </w14:shadow>
-          <w14:textOutline w14:w="0" w14:cap="flat" w14:cmpd="sng" w14:algn="ctr">
-            <w14:noFill/>
-            <w14:prstDash w14:val="solid"/>
-            <w14:round/>
-          </w14:textOutline>
-        </w:rPr>
-      </w:pPr>
-    </w:p>
-    <w:p>
-      <w:pPr>
-        <w:pStyle w:val="ListParagraph"/>
         <w:numPr>
           <w:ilvl w:val="1"/>
           <w:numId w:val="3"/>
@@ -6077,7 +5727,6 @@
             <w14:round/>
           </w14:textOutline>
         </w:rPr>
-        <w:lastRenderedPageBreak/>
         <w:t>UI Integration</w:t>
       </w:r>
     </w:p>
@@ -6210,50 +5859,6 @@
     <w:p>
       <w:pPr>
         <w:pStyle w:val="ListParagraph"/>
-        <w:ind w:left="1140"/>
-        <w:rPr>
-          <w:rFonts w:cstheme="minorHAnsi"/>
-          <w:color w:val="000000" w:themeColor="text1"/>
-          <w:sz w:val="28"/>
-          <w:szCs w:val="28"/>
-          <w14:shadow w14:blurRad="38100" w14:dist="19050" w14:dir="2700000" w14:sx="100000" w14:sy="100000" w14:kx="0" w14:ky="0" w14:algn="tl">
-            <w14:schemeClr w14:val="dk1">
-              <w14:alpha w14:val="60000"/>
-            </w14:schemeClr>
-          </w14:shadow>
-          <w14:textOutline w14:w="0" w14:cap="flat" w14:cmpd="sng" w14:algn="ctr">
-            <w14:noFill/>
-            <w14:prstDash w14:val="solid"/>
-            <w14:round/>
-          </w14:textOutline>
-        </w:rPr>
-      </w:pPr>
-    </w:p>
-    <w:p>
-      <w:pPr>
-        <w:pStyle w:val="ListParagraph"/>
-        <w:ind w:left="1140"/>
-        <w:rPr>
-          <w:rFonts w:cstheme="minorHAnsi"/>
-          <w:color w:val="000000" w:themeColor="text1"/>
-          <w:sz w:val="28"/>
-          <w:szCs w:val="28"/>
-          <w14:shadow w14:blurRad="38100" w14:dist="19050" w14:dir="2700000" w14:sx="100000" w14:sy="100000" w14:kx="0" w14:ky="0" w14:algn="tl">
-            <w14:schemeClr w14:val="dk1">
-              <w14:alpha w14:val="60000"/>
-            </w14:schemeClr>
-          </w14:shadow>
-          <w14:textOutline w14:w="0" w14:cap="flat" w14:cmpd="sng" w14:algn="ctr">
-            <w14:noFill/>
-            <w14:prstDash w14:val="solid"/>
-            <w14:round/>
-          </w14:textOutline>
-        </w:rPr>
-      </w:pPr>
-    </w:p>
-    <w:p>
-      <w:pPr>
-        <w:pStyle w:val="ListParagraph"/>
         <w:numPr>
           <w:ilvl w:val="0"/>
           <w:numId w:val="3"/>
@@ -6292,6 +5897,7 @@
             <w14:round/>
           </w14:textOutline>
         </w:rPr>
+        <w:lastRenderedPageBreak/>
         <w:t>Data from the user</w:t>
       </w:r>
       <w:r>
@@ -6698,26 +6304,355 @@
             <w14:round/>
           </w14:textOutline>
         </w:rPr>
-        <w:t>This application is being deployed on Heroku which is the cloud platform by Salesforces.</w:t>
-      </w:r>
-      <w:r>
-        <w:rPr>
-          <w:rFonts w:cstheme="minorHAnsi"/>
-          <w:color w:val="000000" w:themeColor="text1"/>
-          <w:sz w:val="28"/>
-          <w:szCs w:val="28"/>
-          <w14:shadow w14:blurRad="38100" w14:dist="19050" w14:dir="2700000" w14:sx="100000" w14:sy="100000" w14:kx="0" w14:ky="0" w14:algn="tl">
-            <w14:schemeClr w14:val="dk1">
-              <w14:alpha w14:val="60000"/>
-            </w14:schemeClr>
-          </w14:shadow>
-          <w14:textOutline w14:w="0" w14:cap="flat" w14:cmpd="sng" w14:algn="ctr">
-            <w14:noFill/>
-            <w14:prstDash w14:val="solid"/>
-            <w14:round/>
-          </w14:textOutline>
-        </w:rPr>
-        <w:t xml:space="preserve"> Now this application can be accessed by users from internet from anywhere in the world.</w:t>
+        <w:t>This model is deployed on AWS Ec2 instance. The following are the steps to deploy the model on the AWS platform:</w:t>
+      </w:r>
+    </w:p>
+    <w:p>
+      <w:pPr>
+        <w:pStyle w:val="ListParagraph"/>
+        <w:numPr>
+          <w:ilvl w:val="0"/>
+          <w:numId w:val="7"/>
+        </w:numPr>
+        <w:rPr>
+          <w:rFonts w:cstheme="minorHAnsi"/>
+          <w:color w:val="000000" w:themeColor="text1"/>
+          <w:sz w:val="28"/>
+          <w:szCs w:val="28"/>
+          <w14:shadow w14:blurRad="38100" w14:dist="19050" w14:dir="2700000" w14:sx="100000" w14:sy="100000" w14:kx="0" w14:ky="0" w14:algn="tl">
+            <w14:schemeClr w14:val="dk1">
+              <w14:alpha w14:val="60000"/>
+            </w14:schemeClr>
+          </w14:shadow>
+          <w14:textOutline w14:w="0" w14:cap="flat" w14:cmpd="sng" w14:algn="ctr">
+            <w14:noFill/>
+            <w14:prstDash w14:val="solid"/>
+            <w14:round/>
+          </w14:textOutline>
+        </w:rPr>
+      </w:pPr>
+      <w:r>
+        <w:rPr>
+          <w:rFonts w:cstheme="minorHAnsi"/>
+          <w:color w:val="000000" w:themeColor="text1"/>
+          <w:sz w:val="28"/>
+          <w:szCs w:val="28"/>
+          <w14:shadow w14:blurRad="38100" w14:dist="19050" w14:dir="2700000" w14:sx="100000" w14:sy="100000" w14:kx="0" w14:ky="0" w14:algn="tl">
+            <w14:schemeClr w14:val="dk1">
+              <w14:alpha w14:val="60000"/>
+            </w14:schemeClr>
+          </w14:shadow>
+          <w14:textOutline w14:w="0" w14:cap="flat" w14:cmpd="sng" w14:algn="ctr">
+            <w14:noFill/>
+            <w14:prstDash w14:val="solid"/>
+            <w14:round/>
+          </w14:textOutline>
+        </w:rPr>
+        <w:t>Create an AWS account</w:t>
+      </w:r>
+    </w:p>
+    <w:p>
+      <w:pPr>
+        <w:pStyle w:val="ListParagraph"/>
+        <w:numPr>
+          <w:ilvl w:val="0"/>
+          <w:numId w:val="7"/>
+        </w:numPr>
+        <w:rPr>
+          <w:rFonts w:cstheme="minorHAnsi"/>
+          <w:color w:val="000000" w:themeColor="text1"/>
+          <w:sz w:val="28"/>
+          <w:szCs w:val="28"/>
+          <w14:shadow w14:blurRad="38100" w14:dist="19050" w14:dir="2700000" w14:sx="100000" w14:sy="100000" w14:kx="0" w14:ky="0" w14:algn="tl">
+            <w14:schemeClr w14:val="dk1">
+              <w14:alpha w14:val="60000"/>
+            </w14:schemeClr>
+          </w14:shadow>
+          <w14:textOutline w14:w="0" w14:cap="flat" w14:cmpd="sng" w14:algn="ctr">
+            <w14:noFill/>
+            <w14:prstDash w14:val="solid"/>
+            <w14:round/>
+          </w14:textOutline>
+        </w:rPr>
+      </w:pPr>
+      <w:r>
+        <w:rPr>
+          <w:rFonts w:cstheme="minorHAnsi"/>
+          <w:color w:val="000000" w:themeColor="text1"/>
+          <w:sz w:val="28"/>
+          <w:szCs w:val="28"/>
+          <w14:shadow w14:blurRad="38100" w14:dist="19050" w14:dir="2700000" w14:sx="100000" w14:sy="100000" w14:kx="0" w14:ky="0" w14:algn="tl">
+            <w14:schemeClr w14:val="dk1">
+              <w14:alpha w14:val="60000"/>
+            </w14:schemeClr>
+          </w14:shadow>
+          <w14:textOutline w14:w="0" w14:cap="flat" w14:cmpd="sng" w14:algn="ctr">
+            <w14:noFill/>
+            <w14:prstDash w14:val="solid"/>
+            <w14:round/>
+          </w14:textOutline>
+        </w:rPr>
+        <w:t>Create an EC2 instance</w:t>
+      </w:r>
+    </w:p>
+    <w:p>
+      <w:pPr>
+        <w:pStyle w:val="ListParagraph"/>
+        <w:numPr>
+          <w:ilvl w:val="0"/>
+          <w:numId w:val="7"/>
+        </w:numPr>
+        <w:rPr>
+          <w:rFonts w:cstheme="minorHAnsi"/>
+          <w:color w:val="000000" w:themeColor="text1"/>
+          <w:sz w:val="28"/>
+          <w:szCs w:val="28"/>
+          <w14:shadow w14:blurRad="38100" w14:dist="19050" w14:dir="2700000" w14:sx="100000" w14:sy="100000" w14:kx="0" w14:ky="0" w14:algn="tl">
+            <w14:schemeClr w14:val="dk1">
+              <w14:alpha w14:val="60000"/>
+            </w14:schemeClr>
+          </w14:shadow>
+          <w14:textOutline w14:w="0" w14:cap="flat" w14:cmpd="sng" w14:algn="ctr">
+            <w14:noFill/>
+            <w14:prstDash w14:val="solid"/>
+            <w14:round/>
+          </w14:textOutline>
+        </w:rPr>
+      </w:pPr>
+      <w:r>
+        <w:rPr>
+          <w:rFonts w:cstheme="minorHAnsi"/>
+          <w:color w:val="000000" w:themeColor="text1"/>
+          <w:sz w:val="28"/>
+          <w:szCs w:val="28"/>
+          <w14:shadow w14:blurRad="38100" w14:dist="19050" w14:dir="2700000" w14:sx="100000" w14:sy="100000" w14:kx="0" w14:ky="0" w14:algn="tl">
+            <w14:schemeClr w14:val="dk1">
+              <w14:alpha w14:val="60000"/>
+            </w14:schemeClr>
+          </w14:shadow>
+          <w14:textOutline w14:w="0" w14:cap="flat" w14:cmpd="sng" w14:algn="ctr">
+            <w14:noFill/>
+            <w14:prstDash w14:val="solid"/>
+            <w14:round/>
+          </w14:textOutline>
+        </w:rPr>
+        <w:t>Edit security group</w:t>
+      </w:r>
+    </w:p>
+    <w:p>
+      <w:pPr>
+        <w:pStyle w:val="ListParagraph"/>
+        <w:numPr>
+          <w:ilvl w:val="0"/>
+          <w:numId w:val="7"/>
+        </w:numPr>
+        <w:rPr>
+          <w:rFonts w:cstheme="minorHAnsi"/>
+          <w:color w:val="000000" w:themeColor="text1"/>
+          <w:sz w:val="28"/>
+          <w:szCs w:val="28"/>
+          <w14:shadow w14:blurRad="38100" w14:dist="19050" w14:dir="2700000" w14:sx="100000" w14:sy="100000" w14:kx="0" w14:ky="0" w14:algn="tl">
+            <w14:schemeClr w14:val="dk1">
+              <w14:alpha w14:val="60000"/>
+            </w14:schemeClr>
+          </w14:shadow>
+          <w14:textOutline w14:w="0" w14:cap="flat" w14:cmpd="sng" w14:algn="ctr">
+            <w14:noFill/>
+            <w14:prstDash w14:val="solid"/>
+            <w14:round/>
+          </w14:textOutline>
+        </w:rPr>
+      </w:pPr>
+      <w:r>
+        <w:rPr>
+          <w:rFonts w:cstheme="minorHAnsi"/>
+          <w:color w:val="000000" w:themeColor="text1"/>
+          <w:sz w:val="28"/>
+          <w:szCs w:val="28"/>
+          <w14:shadow w14:blurRad="38100" w14:dist="19050" w14:dir="2700000" w14:sx="100000" w14:sy="100000" w14:kx="0" w14:ky="0" w14:algn="tl">
+            <w14:schemeClr w14:val="dk1">
+              <w14:alpha w14:val="60000"/>
+            </w14:schemeClr>
+          </w14:shadow>
+          <w14:textOutline w14:w="0" w14:cap="flat" w14:cmpd="sng" w14:algn="ctr">
+            <w14:noFill/>
+            <w14:prstDash w14:val="solid"/>
+            <w14:round/>
+          </w14:textOutline>
+        </w:rPr>
+        <w:t>Download the keygen (.</w:t>
+      </w:r>
+      <w:proofErr w:type="spellStart"/>
+      <w:r>
+        <w:rPr>
+          <w:rFonts w:cstheme="minorHAnsi"/>
+          <w:color w:val="000000" w:themeColor="text1"/>
+          <w:sz w:val="28"/>
+          <w:szCs w:val="28"/>
+          <w14:shadow w14:blurRad="38100" w14:dist="19050" w14:dir="2700000" w14:sx="100000" w14:sy="100000" w14:kx="0" w14:ky="0" w14:algn="tl">
+            <w14:schemeClr w14:val="dk1">
+              <w14:alpha w14:val="60000"/>
+            </w14:schemeClr>
+          </w14:shadow>
+          <w14:textOutline w14:w="0" w14:cap="flat" w14:cmpd="sng" w14:algn="ctr">
+            <w14:noFill/>
+            <w14:prstDash w14:val="solid"/>
+            <w14:round/>
+          </w14:textOutline>
+        </w:rPr>
+        <w:t>pem</w:t>
+      </w:r>
+      <w:proofErr w:type="spellEnd"/>
+      <w:r>
+        <w:rPr>
+          <w:rFonts w:cstheme="minorHAnsi"/>
+          <w:color w:val="000000" w:themeColor="text1"/>
+          <w:sz w:val="28"/>
+          <w:szCs w:val="28"/>
+          <w14:shadow w14:blurRad="38100" w14:dist="19050" w14:dir="2700000" w14:sx="100000" w14:sy="100000" w14:kx="0" w14:ky="0" w14:algn="tl">
+            <w14:schemeClr w14:val="dk1">
+              <w14:alpha w14:val="60000"/>
+            </w14:schemeClr>
+          </w14:shadow>
+          <w14:textOutline w14:w="0" w14:cap="flat" w14:cmpd="sng" w14:algn="ctr">
+            <w14:noFill/>
+            <w14:prstDash w14:val="solid"/>
+            <w14:round/>
+          </w14:textOutline>
+        </w:rPr>
+        <w:t xml:space="preserve"> file)</w:t>
+      </w:r>
+    </w:p>
+    <w:p>
+      <w:pPr>
+        <w:pStyle w:val="ListParagraph"/>
+        <w:numPr>
+          <w:ilvl w:val="0"/>
+          <w:numId w:val="7"/>
+        </w:numPr>
+        <w:rPr>
+          <w:rFonts w:cstheme="minorHAnsi"/>
+          <w:color w:val="000000" w:themeColor="text1"/>
+          <w:sz w:val="28"/>
+          <w:szCs w:val="28"/>
+          <w14:shadow w14:blurRad="38100" w14:dist="19050" w14:dir="2700000" w14:sx="100000" w14:sy="100000" w14:kx="0" w14:ky="0" w14:algn="tl">
+            <w14:schemeClr w14:val="dk1">
+              <w14:alpha w14:val="60000"/>
+            </w14:schemeClr>
+          </w14:shadow>
+          <w14:textOutline w14:w="0" w14:cap="flat" w14:cmpd="sng" w14:algn="ctr">
+            <w14:noFill/>
+            <w14:prstDash w14:val="solid"/>
+            <w14:round/>
+          </w14:textOutline>
+        </w:rPr>
+      </w:pPr>
+      <w:r>
+        <w:rPr>
+          <w:rFonts w:cstheme="minorHAnsi"/>
+          <w:color w:val="000000" w:themeColor="text1"/>
+          <w:sz w:val="28"/>
+          <w:szCs w:val="28"/>
+          <w14:shadow w14:blurRad="38100" w14:dist="19050" w14:dir="2700000" w14:sx="100000" w14:sy="100000" w14:kx="0" w14:ky="0" w14:algn="tl">
+            <w14:schemeClr w14:val="dk1">
+              <w14:alpha w14:val="60000"/>
+            </w14:schemeClr>
+          </w14:shadow>
+          <w14:textOutline w14:w="0" w14:cap="flat" w14:cmpd="sng" w14:algn="ctr">
+            <w14:noFill/>
+            <w14:prstDash w14:val="solid"/>
+            <w14:round/>
+          </w14:textOutline>
+        </w:rPr>
+        <w:t>Download and install Putty and WinSCP</w:t>
+      </w:r>
+    </w:p>
+    <w:p>
+      <w:pPr>
+        <w:pStyle w:val="ListParagraph"/>
+        <w:numPr>
+          <w:ilvl w:val="0"/>
+          <w:numId w:val="7"/>
+        </w:numPr>
+        <w:rPr>
+          <w:rFonts w:cstheme="minorHAnsi"/>
+          <w:color w:val="000000" w:themeColor="text1"/>
+          <w:sz w:val="28"/>
+          <w:szCs w:val="28"/>
+          <w14:shadow w14:blurRad="38100" w14:dist="19050" w14:dir="2700000" w14:sx="100000" w14:sy="100000" w14:kx="0" w14:ky="0" w14:algn="tl">
+            <w14:schemeClr w14:val="dk1">
+              <w14:alpha w14:val="60000"/>
+            </w14:schemeClr>
+          </w14:shadow>
+          <w14:textOutline w14:w="0" w14:cap="flat" w14:cmpd="sng" w14:algn="ctr">
+            <w14:noFill/>
+            <w14:prstDash w14:val="solid"/>
+            <w14:round/>
+          </w14:textOutline>
+        </w:rPr>
+      </w:pPr>
+      <w:r>
+        <w:rPr>
+          <w:rFonts w:cstheme="minorHAnsi"/>
+          <w:color w:val="000000" w:themeColor="text1"/>
+          <w:sz w:val="28"/>
+          <w:szCs w:val="28"/>
+          <w14:shadow w14:blurRad="38100" w14:dist="19050" w14:dir="2700000" w14:sx="100000" w14:sy="100000" w14:kx="0" w14:ky="0" w14:algn="tl">
+            <w14:schemeClr w14:val="dk1">
+              <w14:alpha w14:val="60000"/>
+            </w14:schemeClr>
+          </w14:shadow>
+          <w14:textOutline w14:w="0" w14:cap="flat" w14:cmpd="sng" w14:algn="ctr">
+            <w14:noFill/>
+            <w14:prstDash w14:val="solid"/>
+            <w14:round/>
+          </w14:textOutline>
+        </w:rPr>
+        <w:t>Install packages on EC2 using putty</w:t>
+      </w:r>
+    </w:p>
+    <w:p>
+      <w:pPr>
+        <w:pStyle w:val="ListParagraph"/>
+        <w:numPr>
+          <w:ilvl w:val="0"/>
+          <w:numId w:val="7"/>
+        </w:numPr>
+        <w:rPr>
+          <w:rFonts w:cstheme="minorHAnsi"/>
+          <w:color w:val="000000" w:themeColor="text1"/>
+          <w:sz w:val="28"/>
+          <w:szCs w:val="28"/>
+          <w14:shadow w14:blurRad="38100" w14:dist="19050" w14:dir="2700000" w14:sx="100000" w14:sy="100000" w14:kx="0" w14:ky="0" w14:algn="tl">
+            <w14:schemeClr w14:val="dk1">
+              <w14:alpha w14:val="60000"/>
+            </w14:schemeClr>
+          </w14:shadow>
+          <w14:textOutline w14:w="0" w14:cap="flat" w14:cmpd="sng" w14:algn="ctr">
+            <w14:noFill/>
+            <w14:prstDash w14:val="solid"/>
+            <w14:round/>
+          </w14:textOutline>
+        </w:rPr>
+      </w:pPr>
+      <w:r>
+        <w:rPr>
+          <w:rFonts w:cstheme="minorHAnsi"/>
+          <w:color w:val="000000" w:themeColor="text1"/>
+          <w:sz w:val="28"/>
+          <w:szCs w:val="28"/>
+          <w14:shadow w14:blurRad="38100" w14:dist="19050" w14:dir="2700000" w14:sx="100000" w14:sy="100000" w14:kx="0" w14:ky="0" w14:algn="tl">
+            <w14:schemeClr w14:val="dk1">
+              <w14:alpha w14:val="60000"/>
+            </w14:schemeClr>
+          </w14:shadow>
+          <w14:textOutline w14:w="0" w14:cap="flat" w14:cmpd="sng" w14:algn="ctr">
+            <w14:noFill/>
+            <w14:prstDash w14:val="solid"/>
+            <w14:round/>
+          </w14:textOutline>
+        </w:rPr>
+        <w:t>Finally run app.py command</w:t>
       </w:r>
     </w:p>
     <w:p>
@@ -6757,25 +6692,6 @@
           </w14:textOutline>
         </w:rPr>
         <w:t>Conclusion:</w:t>
-      </w:r>
-      <w:r>
-        <w:rPr>
-          <w:rFonts w:cstheme="minorHAnsi"/>
-          <w:color w:val="4472C4" w:themeColor="accent1"/>
-          <w:sz w:val="40"/>
-          <w:szCs w:val="40"/>
-          <w14:shadow w14:blurRad="38100" w14:dist="19050" w14:dir="2700000" w14:sx="100000" w14:sy="100000" w14:kx="0" w14:ky="0" w14:algn="tl">
-            <w14:schemeClr w14:val="dk1">
-              <w14:alpha w14:val="60000"/>
-            </w14:schemeClr>
-          </w14:shadow>
-          <w14:textOutline w14:w="0" w14:cap="flat" w14:cmpd="sng" w14:algn="ctr">
-            <w14:noFill/>
-            <w14:prstDash w14:val="solid"/>
-            <w14:round/>
-          </w14:textOutline>
-        </w:rPr>
-        <w:t xml:space="preserve"> </w:t>
       </w:r>
     </w:p>
     <w:p>
@@ -7603,6 +7519,119 @@
       </w:rPr>
     </w:lvl>
   </w:abstractNum>
+  <w:abstractNum w:abstractNumId="6" w15:restartNumberingAfterBreak="0">
+    <w:nsid w:val="74D855C4"/>
+    <w:multiLevelType w:val="hybridMultilevel"/>
+    <w:tmpl w:val="13809B60"/>
+    <w:lvl w:ilvl="0" w:tplc="04090001">
+      <w:start w:val="1"/>
+      <w:numFmt w:val="bullet"/>
+      <w:lvlText w:val=""/>
+      <w:lvlJc w:val="left"/>
+      <w:pPr>
+        <w:ind w:left="1440" w:hanging="360"/>
+      </w:pPr>
+      <w:rPr>
+        <w:rFonts w:ascii="Symbol" w:hAnsi="Symbol" w:hint="default"/>
+      </w:rPr>
+    </w:lvl>
+    <w:lvl w:ilvl="1" w:tplc="04090003" w:tentative="1">
+      <w:start w:val="1"/>
+      <w:numFmt w:val="bullet"/>
+      <w:lvlText w:val="o"/>
+      <w:lvlJc w:val="left"/>
+      <w:pPr>
+        <w:ind w:left="2160" w:hanging="360"/>
+      </w:pPr>
+      <w:rPr>
+        <w:rFonts w:ascii="Courier New" w:hAnsi="Courier New" w:cs="Courier New" w:hint="default"/>
+      </w:rPr>
+    </w:lvl>
+    <w:lvl w:ilvl="2" w:tplc="04090005" w:tentative="1">
+      <w:start w:val="1"/>
+      <w:numFmt w:val="bullet"/>
+      <w:lvlText w:val=""/>
+      <w:lvlJc w:val="left"/>
+      <w:pPr>
+        <w:ind w:left="2880" w:hanging="360"/>
+      </w:pPr>
+      <w:rPr>
+        <w:rFonts w:ascii="Wingdings" w:hAnsi="Wingdings" w:hint="default"/>
+      </w:rPr>
+    </w:lvl>
+    <w:lvl w:ilvl="3" w:tplc="04090001" w:tentative="1">
+      <w:start w:val="1"/>
+      <w:numFmt w:val="bullet"/>
+      <w:lvlText w:val=""/>
+      <w:lvlJc w:val="left"/>
+      <w:pPr>
+        <w:ind w:left="3600" w:hanging="360"/>
+      </w:pPr>
+      <w:rPr>
+        <w:rFonts w:ascii="Symbol" w:hAnsi="Symbol" w:hint="default"/>
+      </w:rPr>
+    </w:lvl>
+    <w:lvl w:ilvl="4" w:tplc="04090003" w:tentative="1">
+      <w:start w:val="1"/>
+      <w:numFmt w:val="bullet"/>
+      <w:lvlText w:val="o"/>
+      <w:lvlJc w:val="left"/>
+      <w:pPr>
+        <w:ind w:left="4320" w:hanging="360"/>
+      </w:pPr>
+      <w:rPr>
+        <w:rFonts w:ascii="Courier New" w:hAnsi="Courier New" w:cs="Courier New" w:hint="default"/>
+      </w:rPr>
+    </w:lvl>
+    <w:lvl w:ilvl="5" w:tplc="04090005" w:tentative="1">
+      <w:start w:val="1"/>
+      <w:numFmt w:val="bullet"/>
+      <w:lvlText w:val=""/>
+      <w:lvlJc w:val="left"/>
+      <w:pPr>
+        <w:ind w:left="5040" w:hanging="360"/>
+      </w:pPr>
+      <w:rPr>
+        <w:rFonts w:ascii="Wingdings" w:hAnsi="Wingdings" w:hint="default"/>
+      </w:rPr>
+    </w:lvl>
+    <w:lvl w:ilvl="6" w:tplc="04090001" w:tentative="1">
+      <w:start w:val="1"/>
+      <w:numFmt w:val="bullet"/>
+      <w:lvlText w:val=""/>
+      <w:lvlJc w:val="left"/>
+      <w:pPr>
+        <w:ind w:left="5760" w:hanging="360"/>
+      </w:pPr>
+      <w:rPr>
+        <w:rFonts w:ascii="Symbol" w:hAnsi="Symbol" w:hint="default"/>
+      </w:rPr>
+    </w:lvl>
+    <w:lvl w:ilvl="7" w:tplc="04090003" w:tentative="1">
+      <w:start w:val="1"/>
+      <w:numFmt w:val="bullet"/>
+      <w:lvlText w:val="o"/>
+      <w:lvlJc w:val="left"/>
+      <w:pPr>
+        <w:ind w:left="6480" w:hanging="360"/>
+      </w:pPr>
+      <w:rPr>
+        <w:rFonts w:ascii="Courier New" w:hAnsi="Courier New" w:cs="Courier New" w:hint="default"/>
+      </w:rPr>
+    </w:lvl>
+    <w:lvl w:ilvl="8" w:tplc="04090005" w:tentative="1">
+      <w:start w:val="1"/>
+      <w:numFmt w:val="bullet"/>
+      <w:lvlText w:val=""/>
+      <w:lvlJc w:val="left"/>
+      <w:pPr>
+        <w:ind w:left="7200" w:hanging="360"/>
+      </w:pPr>
+      <w:rPr>
+        <w:rFonts w:ascii="Wingdings" w:hAnsi="Wingdings" w:hint="default"/>
+      </w:rPr>
+    </w:lvl>
+  </w:abstractNum>
   <w:num w:numId="1" w16cid:durableId="640115288">
     <w:abstractNumId w:val="0"/>
   </w:num>
@@ -7620,6 +7649,9 @@
   </w:num>
   <w:num w:numId="6" w16cid:durableId="661129588">
     <w:abstractNumId w:val="4"/>
+  </w:num>
+  <w:num w:numId="7" w16cid:durableId="457769999">
+    <w:abstractNumId w:val="6"/>
   </w:num>
 </w:numbering>
 </file>

</xml_diff>